<commit_message>
Fixed d4 homework typo
</commit_message>
<xml_diff>
--- a/day04/homework/Day4_homework.docx
+++ b/day04/homework/Day4_homework.docx
@@ -224,313 +224,313 @@
           <w:sz w:val="24"/>
           <w:szCs w:val="24"/>
         </w:rPr>
-        <w:t xml:space="preserve">Introduction: In </w:t>
+        <w:t xml:space="preserve">Introduction: In a future day of the </w:t>
+      </w:r>
+      <w:proofErr w:type="gramStart"/>
+      <w:r>
+        <w:rPr>
+          <w:i/>
+          <w:color w:val="00000A"/>
+          <w:sz w:val="24"/>
+          <w:szCs w:val="24"/>
+        </w:rPr>
+        <w:t>workshop</w:t>
+      </w:r>
+      <w:proofErr w:type="gramEnd"/>
+      <w:r>
+        <w:rPr>
+          <w:i/>
+          <w:color w:val="00000A"/>
+          <w:sz w:val="24"/>
+          <w:szCs w:val="24"/>
+        </w:rPr>
+        <w:t xml:space="preserve"> we will go i</w:t>
+      </w:r>
+      <w:r>
+        <w:rPr>
+          <w:i/>
+          <w:color w:val="00000A"/>
+          <w:sz w:val="24"/>
+          <w:szCs w:val="24"/>
+        </w:rPr>
+        <w:t>nto more details about RNA-</w:t>
+      </w:r>
+      <w:proofErr w:type="spellStart"/>
+      <w:r>
+        <w:rPr>
+          <w:i/>
+          <w:color w:val="00000A"/>
+          <w:sz w:val="24"/>
+          <w:szCs w:val="24"/>
+        </w:rPr>
+        <w:t>seq</w:t>
+      </w:r>
+      <w:proofErr w:type="spellEnd"/>
+      <w:r>
+        <w:rPr>
+          <w:i/>
+          <w:color w:val="00000A"/>
+          <w:sz w:val="24"/>
+          <w:szCs w:val="24"/>
+        </w:rPr>
+        <w:t xml:space="preserve"> libraries</w:t>
+      </w:r>
+      <w:r>
+        <w:rPr>
+          <w:i/>
+          <w:color w:val="00000A"/>
+          <w:sz w:val="24"/>
+          <w:szCs w:val="24"/>
+        </w:rPr>
+        <w:t>. This homework will go over the tasks that we</w:t>
+      </w:r>
+      <w:r>
+        <w:rPr>
+          <w:i/>
+          <w:color w:val="00000A"/>
+          <w:sz w:val="24"/>
+          <w:szCs w:val="24"/>
+        </w:rPr>
+        <w:t xml:space="preserve"> did in class and provide more </w:t>
+      </w:r>
+      <w:r>
+        <w:rPr>
+          <w:i/>
+          <w:color w:val="00000A"/>
+          <w:sz w:val="24"/>
+          <w:szCs w:val="24"/>
+        </w:rPr>
+        <w:t xml:space="preserve">practice. We will be using these files on subsequent days of the workshop. </w:t>
+      </w:r>
+    </w:p>
+    <w:p>
+      <w:pPr>
+        <w:widowControl w:val="0"/>
+        <w:pBdr>
+          <w:top w:val="nil"/>
+          <w:left w:val="nil"/>
+          <w:bottom w:val="nil"/>
+          <w:right w:val="nil"/>
+          <w:between w:val="nil"/>
+        </w:pBdr>
+        <w:spacing w:before="327" w:line="263" w:lineRule="auto"/>
+        <w:ind w:left="1092" w:right="81" w:firstLine="11"/>
+        <w:rPr>
+          <w:color w:val="000000"/>
+          <w:sz w:val="24"/>
+          <w:szCs w:val="24"/>
+        </w:rPr>
+      </w:pPr>
+      <w:proofErr w:type="spellStart"/>
+      <w:r>
+        <w:rPr>
+          <w:color w:val="00000A"/>
+          <w:sz w:val="24"/>
+          <w:szCs w:val="24"/>
+        </w:rPr>
+        <w:t>Rutendo</w:t>
+      </w:r>
+      <w:proofErr w:type="spellEnd"/>
+      <w:r>
+        <w:rPr>
+          <w:color w:val="00000A"/>
+          <w:sz w:val="24"/>
+          <w:szCs w:val="24"/>
+        </w:rPr>
+        <w:t xml:space="preserve"> has provided us a good starting po</w:t>
+      </w:r>
+      <w:r>
+        <w:rPr>
+          <w:color w:val="00000A"/>
+          <w:sz w:val="24"/>
+          <w:szCs w:val="24"/>
+        </w:rPr>
+        <w:t xml:space="preserve">int for the pipeline. Copy the </w:t>
+      </w:r>
+      <w:proofErr w:type="spellStart"/>
+      <w:r>
+        <w:rPr>
+          <w:b/>
+          <w:color w:val="4472C4"/>
+          <w:sz w:val="24"/>
+          <w:szCs w:val="24"/>
+        </w:rPr>
+        <w:t>example_process_rnaseq.sbatch</w:t>
+      </w:r>
+      <w:proofErr w:type="spellEnd"/>
+      <w:r>
+        <w:rPr>
+          <w:b/>
+          <w:color w:val="4472C4"/>
+          <w:sz w:val="24"/>
+          <w:szCs w:val="24"/>
+        </w:rPr>
+        <w:t xml:space="preserve"> </w:t>
+      </w:r>
+      <w:r>
+        <w:rPr>
+          <w:color w:val="000000"/>
+          <w:sz w:val="24"/>
+          <w:szCs w:val="24"/>
+        </w:rPr>
+        <w:t xml:space="preserve">script from the </w:t>
+      </w:r>
+      <w:r>
+        <w:rPr>
+          <w:color w:val="000000"/>
+          <w:sz w:val="24"/>
+          <w:szCs w:val="24"/>
+        </w:rPr>
+        <w:t xml:space="preserve">GitHub repo day04 scripts folder to your home </w:t>
+      </w:r>
+      <w:r>
+        <w:rPr>
+          <w:color w:val="000000"/>
+          <w:sz w:val="24"/>
+          <w:szCs w:val="24"/>
+        </w:rPr>
+        <w:t>directory and make the necessary edit</w:t>
+      </w:r>
+      <w:r>
+        <w:rPr>
+          <w:color w:val="000000"/>
+          <w:sz w:val="24"/>
+          <w:szCs w:val="24"/>
+        </w:rPr>
+        <w:t>s</w:t>
+      </w:r>
+      <w:r>
+        <w:rPr>
+          <w:color w:val="000000"/>
+          <w:sz w:val="24"/>
+          <w:szCs w:val="24"/>
+        </w:rPr>
+        <w:t xml:space="preserve"> to do the following tasks. </w:t>
+      </w:r>
+    </w:p>
+    <w:p>
+      <w:pPr>
+        <w:widowControl w:val="0"/>
+        <w:pBdr>
+          <w:top w:val="nil"/>
+          <w:left w:val="nil"/>
+          <w:bottom w:val="nil"/>
+          <w:right w:val="nil"/>
+          <w:between w:val="nil"/>
+        </w:pBdr>
+        <w:spacing w:before="329" w:line="240" w:lineRule="auto"/>
+        <w:ind w:left="1102" w:right="25"/>
+        <w:rPr>
+          <w:b/>
+          <w:color w:val="00000A"/>
+          <w:sz w:val="24"/>
+          <w:szCs w:val="24"/>
+        </w:rPr>
+      </w:pPr>
+      <w:proofErr w:type="spellStart"/>
+      <w:r>
+        <w:rPr>
+          <w:b/>
+          <w:color w:val="00000A"/>
+          <w:sz w:val="24"/>
+          <w:szCs w:val="24"/>
+        </w:rPr>
+        <w:t>FastQC</w:t>
+      </w:r>
+      <w:proofErr w:type="spellEnd"/>
+      <w:r>
+        <w:rPr>
+          <w:b/>
+          <w:color w:val="00000A"/>
+          <w:sz w:val="24"/>
+          <w:szCs w:val="24"/>
+        </w:rPr>
+        <w:t xml:space="preserve"> </w:t>
+      </w:r>
+    </w:p>
+    <w:p>
+      <w:pPr>
+        <w:widowControl w:val="0"/>
+        <w:pBdr>
+          <w:top w:val="nil"/>
+          <w:left w:val="nil"/>
+          <w:bottom w:val="nil"/>
+          <w:right w:val="nil"/>
+          <w:between w:val="nil"/>
+        </w:pBdr>
+        <w:spacing w:before="41" w:line="240" w:lineRule="auto"/>
+        <w:ind w:left="1111" w:right="25"/>
+        <w:rPr>
+          <w:color w:val="00000A"/>
+          <w:sz w:val="24"/>
+          <w:szCs w:val="24"/>
+        </w:rPr>
+      </w:pPr>
+      <w:r>
+        <w:rPr>
+          <w:color w:val="00000A"/>
+          <w:sz w:val="24"/>
+          <w:szCs w:val="24"/>
+        </w:rPr>
+        <w:t xml:space="preserve">1. Evaluate the remaining </w:t>
+      </w:r>
+      <w:proofErr w:type="spellStart"/>
+      <w:r>
+        <w:rPr>
+          <w:color w:val="00000A"/>
+          <w:sz w:val="24"/>
+          <w:szCs w:val="24"/>
+        </w:rPr>
+        <w:t>fastq</w:t>
+      </w:r>
+      <w:proofErr w:type="spellEnd"/>
+      <w:r>
+        <w:rPr>
+          <w:color w:val="00000A"/>
+          <w:sz w:val="24"/>
+          <w:szCs w:val="24"/>
+        </w:rPr>
+        <w:t xml:space="preserve"> files in</w:t>
+      </w:r>
+    </w:p>
+    <w:p>
+      <w:pPr>
+        <w:widowControl w:val="0"/>
+        <w:pBdr>
+          <w:top w:val="nil"/>
+          <w:left w:val="nil"/>
+          <w:bottom w:val="nil"/>
+          <w:right w:val="nil"/>
+          <w:between w:val="nil"/>
+        </w:pBdr>
+        <w:spacing w:before="36" w:line="240" w:lineRule="auto"/>
+        <w:ind w:left="1085" w:right="25"/>
+        <w:rPr>
+          <w:b/>
+          <w:color w:val="00000A"/>
+          <w:sz w:val="24"/>
+          <w:szCs w:val="24"/>
+        </w:rPr>
+      </w:pPr>
+      <w:r>
+        <w:rPr>
+          <w:b/>
+          <w:color w:val="00000A"/>
+          <w:sz w:val="24"/>
+          <w:szCs w:val="24"/>
+        </w:rPr>
+        <w:t>/scratch/Shares/public/sread2023</w:t>
       </w:r>
       <w:bookmarkStart w:id="0" w:name="_GoBack"/>
       <w:bookmarkEnd w:id="0"/>
       <w:r>
         <w:rPr>
-          <w:i/>
-          <w:color w:val="00000A"/>
-          <w:sz w:val="24"/>
-          <w:szCs w:val="24"/>
-        </w:rPr>
-        <w:t xml:space="preserve">a future day of the </w:t>
-      </w:r>
-      <w:proofErr w:type="gramStart"/>
-      <w:r>
-        <w:rPr>
-          <w:i/>
-          <w:color w:val="00000A"/>
-          <w:sz w:val="24"/>
-          <w:szCs w:val="24"/>
-        </w:rPr>
-        <w:t>workshop</w:t>
-      </w:r>
-      <w:proofErr w:type="gramEnd"/>
-      <w:r>
-        <w:rPr>
-          <w:i/>
-          <w:color w:val="00000A"/>
-          <w:sz w:val="24"/>
-          <w:szCs w:val="24"/>
-        </w:rPr>
-        <w:t xml:space="preserve"> we will go i</w:t>
-      </w:r>
-      <w:r>
-        <w:rPr>
-          <w:i/>
-          <w:color w:val="00000A"/>
-          <w:sz w:val="24"/>
-          <w:szCs w:val="24"/>
-        </w:rPr>
-        <w:t>nto more details about RNA-</w:t>
-      </w:r>
-      <w:proofErr w:type="spellStart"/>
-      <w:r>
-        <w:rPr>
-          <w:i/>
-          <w:color w:val="00000A"/>
-          <w:sz w:val="24"/>
-          <w:szCs w:val="24"/>
-        </w:rPr>
-        <w:t>seq</w:t>
-      </w:r>
-      <w:proofErr w:type="spellEnd"/>
-      <w:r>
-        <w:rPr>
-          <w:i/>
-          <w:color w:val="00000A"/>
-          <w:sz w:val="24"/>
-          <w:szCs w:val="24"/>
-        </w:rPr>
-        <w:t xml:space="preserve"> libraries</w:t>
-      </w:r>
-      <w:r>
-        <w:rPr>
-          <w:i/>
-          <w:color w:val="00000A"/>
-          <w:sz w:val="24"/>
-          <w:szCs w:val="24"/>
-        </w:rPr>
-        <w:t>. This homework will go over the tasks that we</w:t>
-      </w:r>
-      <w:r>
-        <w:rPr>
-          <w:i/>
-          <w:color w:val="00000A"/>
-          <w:sz w:val="24"/>
-          <w:szCs w:val="24"/>
-        </w:rPr>
-        <w:t xml:space="preserve"> did in class and provide more </w:t>
-      </w:r>
-      <w:r>
-        <w:rPr>
-          <w:i/>
-          <w:color w:val="00000A"/>
-          <w:sz w:val="24"/>
-          <w:szCs w:val="24"/>
-        </w:rPr>
-        <w:t xml:space="preserve">practice. We will be using these files on subsequent days of the workshop. </w:t>
-      </w:r>
-    </w:p>
-    <w:p>
-      <w:pPr>
-        <w:widowControl w:val="0"/>
-        <w:pBdr>
-          <w:top w:val="nil"/>
-          <w:left w:val="nil"/>
-          <w:bottom w:val="nil"/>
-          <w:right w:val="nil"/>
-          <w:between w:val="nil"/>
-        </w:pBdr>
-        <w:spacing w:before="327" w:line="263" w:lineRule="auto"/>
-        <w:ind w:left="1092" w:right="81" w:firstLine="11"/>
-        <w:rPr>
-          <w:color w:val="000000"/>
-          <w:sz w:val="24"/>
-          <w:szCs w:val="24"/>
-        </w:rPr>
-      </w:pPr>
-      <w:proofErr w:type="spellStart"/>
-      <w:r>
-        <w:rPr>
-          <w:color w:val="00000A"/>
-          <w:sz w:val="24"/>
-          <w:szCs w:val="24"/>
-        </w:rPr>
-        <w:t>Rutendo</w:t>
-      </w:r>
-      <w:proofErr w:type="spellEnd"/>
-      <w:r>
-        <w:rPr>
-          <w:color w:val="00000A"/>
-          <w:sz w:val="24"/>
-          <w:szCs w:val="24"/>
-        </w:rPr>
-        <w:t xml:space="preserve"> has provided us a good starting po</w:t>
-      </w:r>
-      <w:r>
-        <w:rPr>
-          <w:color w:val="00000A"/>
-          <w:sz w:val="24"/>
-          <w:szCs w:val="24"/>
-        </w:rPr>
-        <w:t xml:space="preserve">int for the pipeline. Copy the </w:t>
-      </w:r>
-      <w:proofErr w:type="spellStart"/>
-      <w:r>
-        <w:rPr>
           <w:b/>
-          <w:color w:val="4472C4"/>
-          <w:sz w:val="24"/>
-          <w:szCs w:val="24"/>
-        </w:rPr>
-        <w:t>example_process_rnaseq.sbatch</w:t>
-      </w:r>
-      <w:proofErr w:type="spellEnd"/>
-      <w:r>
-        <w:rPr>
-          <w:b/>
-          <w:color w:val="4472C4"/>
-          <w:sz w:val="24"/>
-          <w:szCs w:val="24"/>
-        </w:rPr>
-        <w:t xml:space="preserve"> </w:t>
-      </w:r>
-      <w:r>
-        <w:rPr>
-          <w:color w:val="000000"/>
-          <w:sz w:val="24"/>
-          <w:szCs w:val="24"/>
-        </w:rPr>
-        <w:t xml:space="preserve">script from the </w:t>
-      </w:r>
-      <w:r>
-        <w:rPr>
-          <w:color w:val="000000"/>
-          <w:sz w:val="24"/>
-          <w:szCs w:val="24"/>
-        </w:rPr>
-        <w:t xml:space="preserve">GitHub repo day04 scripts folder to your home </w:t>
-      </w:r>
-      <w:r>
-        <w:rPr>
-          <w:color w:val="000000"/>
-          <w:sz w:val="24"/>
-          <w:szCs w:val="24"/>
-        </w:rPr>
-        <w:t>directory and make the necessary edit</w:t>
-      </w:r>
-      <w:r>
-        <w:rPr>
-          <w:color w:val="000000"/>
-          <w:sz w:val="24"/>
-          <w:szCs w:val="24"/>
-        </w:rPr>
-        <w:t>s</w:t>
-      </w:r>
-      <w:r>
-        <w:rPr>
-          <w:color w:val="000000"/>
-          <w:sz w:val="24"/>
-          <w:szCs w:val="24"/>
-        </w:rPr>
-        <w:t xml:space="preserve"> to do the following tasks. </w:t>
-      </w:r>
-    </w:p>
-    <w:p>
-      <w:pPr>
-        <w:widowControl w:val="0"/>
-        <w:pBdr>
-          <w:top w:val="nil"/>
-          <w:left w:val="nil"/>
-          <w:bottom w:val="nil"/>
-          <w:right w:val="nil"/>
-          <w:between w:val="nil"/>
-        </w:pBdr>
-        <w:spacing w:before="329" w:line="240" w:lineRule="auto"/>
-        <w:ind w:left="1102" w:right="25"/>
-        <w:rPr>
-          <w:b/>
-          <w:color w:val="00000A"/>
-          <w:sz w:val="24"/>
-          <w:szCs w:val="24"/>
-        </w:rPr>
-      </w:pPr>
-      <w:proofErr w:type="spellStart"/>
-      <w:r>
-        <w:rPr>
-          <w:b/>
-          <w:color w:val="00000A"/>
-          <w:sz w:val="24"/>
-          <w:szCs w:val="24"/>
-        </w:rPr>
-        <w:t>FastQC</w:t>
-      </w:r>
-      <w:proofErr w:type="spellEnd"/>
-      <w:r>
-        <w:rPr>
-          <w:b/>
-          <w:color w:val="00000A"/>
-          <w:sz w:val="24"/>
-          <w:szCs w:val="24"/>
-        </w:rPr>
-        <w:t xml:space="preserve"> </w:t>
-      </w:r>
-    </w:p>
-    <w:p>
-      <w:pPr>
-        <w:widowControl w:val="0"/>
-        <w:pBdr>
-          <w:top w:val="nil"/>
-          <w:left w:val="nil"/>
-          <w:bottom w:val="nil"/>
-          <w:right w:val="nil"/>
-          <w:between w:val="nil"/>
-        </w:pBdr>
-        <w:spacing w:before="41" w:line="240" w:lineRule="auto"/>
-        <w:ind w:left="1111" w:right="25"/>
-        <w:rPr>
-          <w:color w:val="00000A"/>
-          <w:sz w:val="24"/>
-          <w:szCs w:val="24"/>
-        </w:rPr>
-      </w:pPr>
-      <w:r>
-        <w:rPr>
-          <w:color w:val="00000A"/>
-          <w:sz w:val="24"/>
-          <w:szCs w:val="24"/>
-        </w:rPr>
-        <w:t xml:space="preserve">1. Evaluate the remaining </w:t>
-      </w:r>
-      <w:proofErr w:type="spellStart"/>
-      <w:r>
-        <w:rPr>
-          <w:color w:val="00000A"/>
-          <w:sz w:val="24"/>
-          <w:szCs w:val="24"/>
-        </w:rPr>
-        <w:t>fastq</w:t>
-      </w:r>
-      <w:proofErr w:type="spellEnd"/>
-      <w:r>
-        <w:rPr>
-          <w:color w:val="00000A"/>
-          <w:sz w:val="24"/>
-          <w:szCs w:val="24"/>
-        </w:rPr>
-        <w:t xml:space="preserve"> files in</w:t>
-      </w:r>
-    </w:p>
-    <w:p>
-      <w:pPr>
-        <w:widowControl w:val="0"/>
-        <w:pBdr>
-          <w:top w:val="nil"/>
-          <w:left w:val="nil"/>
-          <w:bottom w:val="nil"/>
-          <w:right w:val="nil"/>
-          <w:between w:val="nil"/>
-        </w:pBdr>
-        <w:spacing w:before="36" w:line="240" w:lineRule="auto"/>
-        <w:ind w:left="1085" w:right="25"/>
-        <w:rPr>
-          <w:b/>
-          <w:color w:val="00000A"/>
-          <w:sz w:val="24"/>
-          <w:szCs w:val="24"/>
-        </w:rPr>
-      </w:pPr>
-      <w:r>
-        <w:rPr>
-          <w:b/>
-          <w:color w:val="00000A"/>
-          <w:sz w:val="24"/>
-          <w:szCs w:val="24"/>
-        </w:rPr>
-        <w:t>/scratch/Shares/public/sread2022/</w:t>
+          <w:color w:val="00000A"/>
+          <w:sz w:val="24"/>
+          <w:szCs w:val="24"/>
+        </w:rPr>
+        <w:t>/</w:t>
       </w:r>
       <w:proofErr w:type="spellStart"/>
       <w:r>
@@ -1019,16 +1019,7 @@
           <w:sz w:val="24"/>
           <w:szCs w:val="24"/>
         </w:rPr>
-        <w:t>T</w:t>
-      </w:r>
-      <w:r>
-        <w:rPr>
-          <w:b/>
-          <w:color w:val="00000A"/>
-          <w:sz w:val="24"/>
-          <w:szCs w:val="24"/>
-        </w:rPr>
-        <w:t>rimmomatic</w:t>
+        <w:t>Trimmomatic</w:t>
       </w:r>
       <w:proofErr w:type="spellEnd"/>
       <w:r>
@@ -1065,15 +1056,7 @@
           <w:sz w:val="24"/>
           <w:szCs w:val="24"/>
         </w:rPr>
-        <w:t>2. Trim the sequence library to remove adapters. Save the output to have the suffix</w:t>
-      </w:r>
-      <w:r>
-        <w:rPr>
-          <w:color w:val="00000A"/>
-          <w:sz w:val="24"/>
-          <w:szCs w:val="24"/>
-        </w:rPr>
-        <w:t xml:space="preserve"> ‘_</w:t>
+        <w:t>2. Trim the sequence library to remove adapters. Save the output to have the suffix ‘_</w:t>
       </w:r>
       <w:proofErr w:type="spellStart"/>
       <w:r>
@@ -1496,15 +1479,7 @@
           <w:sz w:val="24"/>
           <w:szCs w:val="24"/>
         </w:rPr>
-        <w:t>3</w:t>
-      </w:r>
-      <w:r>
-        <w:rPr>
-          <w:color w:val="00000A"/>
-          <w:sz w:val="24"/>
-          <w:szCs w:val="24"/>
-        </w:rPr>
-        <w:t xml:space="preserve">. Run </w:t>
+        <w:t xml:space="preserve">3. Run </w:t>
       </w:r>
       <w:proofErr w:type="spellStart"/>
       <w:r>
@@ -1679,23 +1654,7 @@
           <w:sz w:val="24"/>
           <w:szCs w:val="24"/>
         </w:rPr>
-        <w:t xml:space="preserve"> and ask yourself, are these files trimmed</w:t>
-      </w:r>
-      <w:r>
-        <w:rPr>
-          <w:color w:val="101010"/>
-          <w:sz w:val="24"/>
-          <w:szCs w:val="24"/>
-        </w:rPr>
-        <w:t xml:space="preserve"> well? Can you adjust the parameters to make the trimming more stringent to remove</w:t>
-      </w:r>
-      <w:r>
-        <w:rPr>
-          <w:color w:val="101010"/>
-          <w:sz w:val="24"/>
-          <w:szCs w:val="24"/>
-        </w:rPr>
-        <w:t xml:space="preserve"> adapter content? </w:t>
+        <w:t xml:space="preserve"> and ask yourself, are these files trimmed well? Can you adjust the parameters to make the trimming more stringent to remove adapter content? </w:t>
       </w:r>
     </w:p>
     <w:p>
@@ -1769,15 +1728,7 @@
           <w:sz w:val="24"/>
           <w:szCs w:val="24"/>
         </w:rPr>
-        <w:t xml:space="preserve"> script to map the two corresponding pa</w:t>
-      </w:r>
-      <w:r>
-        <w:rPr>
-          <w:color w:val="101010"/>
-          <w:sz w:val="24"/>
-          <w:szCs w:val="24"/>
-        </w:rPr>
-        <w:t xml:space="preserve">ired-end </w:t>
+        <w:t xml:space="preserve"> script to map the two corresponding paired-end </w:t>
       </w:r>
       <w:proofErr w:type="spellStart"/>
       <w:r>
@@ -1831,23 +1782,7 @@
           <w:sz w:val="24"/>
           <w:szCs w:val="24"/>
         </w:rPr>
-        <w:t>chr21E</w:t>
-      </w:r>
-      <w:r>
-        <w:rPr>
-          <w:color w:val="2FBD1D"/>
-          <w:sz w:val="24"/>
-          <w:szCs w:val="24"/>
-        </w:rPr>
-        <w:t>than</w:t>
-      </w:r>
-      <w:r>
-        <w:rPr>
-          <w:color w:val="2FBD1D"/>
-          <w:sz w:val="24"/>
-          <w:szCs w:val="24"/>
-        </w:rPr>
-        <w:t>_repA.RNA.end1.fastq</w:t>
+        <w:t>chr21Ethan_repA.RNA.end1.fastq</w:t>
       </w:r>
       <w:proofErr w:type="gramEnd"/>
       <w:r>
@@ -1899,15 +1834,7 @@
           <w:sz w:val="24"/>
           <w:szCs w:val="24"/>
         </w:rPr>
-        <w:t>Mapping has different parameters to change the mapping efficiency. What would</w:t>
-      </w:r>
-      <w:r>
-        <w:rPr>
-          <w:color w:val="00000A"/>
-          <w:sz w:val="24"/>
-          <w:szCs w:val="24"/>
-        </w:rPr>
-        <w:t xml:space="preserve"> happen if you alter the </w:t>
+        <w:t xml:space="preserve">Mapping has different parameters to change the mapping efficiency. What would happen if you alter the </w:t>
       </w:r>
       <w:proofErr w:type="gramStart"/>
       <w:r>
@@ -2455,15 +2382,7 @@
           <w:sz w:val="24"/>
           <w:szCs w:val="24"/>
         </w:rPr>
-        <w:t>were aligned and mapped</w:t>
-      </w:r>
-      <w:r>
-        <w:rPr>
-          <w:color w:val="000000"/>
-          <w:sz w:val="24"/>
-          <w:szCs w:val="24"/>
-        </w:rPr>
-        <w:t xml:space="preserve"> to</w:t>
+        <w:t>were aligned and mapped to</w:t>
       </w:r>
       <w:proofErr w:type="gramEnd"/>
       <w:r>

</xml_diff>